<commit_message>
Added conclusion and Ethan's hours for each milestone
</commit_message>
<xml_diff>
--- a/doc/FinalReport.docx
+++ b/doc/FinalReport.docx
@@ -35,7 +35,7 @@
                     </pic:cNvPicPr>
                   </pic:nvPicPr>
                   <pic:blipFill>
-                    <a:blip r:embed="rId7"/>
+                    <a:blip r:embed="rId8"/>
                     <a:stretch>
                       <a:fillRect/>
                     </a:stretch>
@@ -253,16 +253,8 @@
               <w:rPr>
                 <w:sz w:val="22"/>
               </w:rPr>
-              <w:t xml:space="preserve">Ethan </w:t>
+              <w:t>Ethan Pongon</w:t>
             </w:r>
-            <w:proofErr w:type="spellStart"/>
-            <w:r>
-              <w:rPr>
-                <w:sz w:val="22"/>
-              </w:rPr>
-              <w:t>Pongon</w:t>
-            </w:r>
-            <w:proofErr w:type="spellEnd"/>
           </w:p>
         </w:tc>
         <w:tc>
@@ -694,8 +686,8 @@
     <w:p>
       <w:pPr>
         <w:sectPr>
-          <w:headerReference w:type="default" r:id="rId8"/>
-          <w:footerReference w:type="default" r:id="rId9"/>
+          <w:headerReference w:type="default" r:id="rId9"/>
+          <w:footerReference w:type="default" r:id="rId10"/>
           <w:pgSz w:w="12240" w:h="15840"/>
           <w:pgMar w:top="1440" w:right="1440" w:bottom="1440" w:left="1440" w:header="720" w:footer="720" w:gutter="0"/>
           <w:pgNumType w:fmt="lowerRoman"/>
@@ -2378,7 +2370,7 @@
                     <pic:cNvPicPr/>
                   </pic:nvPicPr>
                   <pic:blipFill>
-                    <a:blip r:embed="rId10">
+                    <a:blip r:embed="rId11">
                       <a:extLst>
                         <a:ext uri="{28A0092B-C50C-407E-A947-70E740481C1C}">
                           <a14:useLocalDpi xmlns:a14="http://schemas.microsoft.com/office/drawing/2010/main" val="0"/>
@@ -2552,7 +2544,7 @@
                     <pic:cNvPicPr/>
                   </pic:nvPicPr>
                   <pic:blipFill>
-                    <a:blip r:embed="rId11" cstate="print">
+                    <a:blip r:embed="rId12" cstate="print">
                       <a:extLst>
                         <a:ext uri="{28A0092B-C50C-407E-A947-70E740481C1C}">
                           <a14:useLocalDpi xmlns:a14="http://schemas.microsoft.com/office/drawing/2010/main" val="0"/>
@@ -2622,7 +2614,7 @@
                     <pic:cNvPicPr/>
                   </pic:nvPicPr>
                   <pic:blipFill>
-                    <a:blip r:embed="rId12" cstate="print">
+                    <a:blip r:embed="rId13" cstate="print">
                       <a:extLst>
                         <a:ext uri="{28A0092B-C50C-407E-A947-70E740481C1C}">
                           <a14:useLocalDpi xmlns:a14="http://schemas.microsoft.com/office/drawing/2010/main" val="0"/>
@@ -2687,7 +2679,7 @@
                     <pic:cNvPicPr/>
                   </pic:nvPicPr>
                   <pic:blipFill>
-                    <a:blip r:embed="rId13" cstate="print">
+                    <a:blip r:embed="rId14" cstate="print">
                       <a:extLst>
                         <a:ext uri="{28A0092B-C50C-407E-A947-70E740481C1C}">
                           <a14:useLocalDpi xmlns:a14="http://schemas.microsoft.com/office/drawing/2010/main" val="0"/>
@@ -2757,7 +2749,7 @@
                     <pic:cNvPicPr/>
                   </pic:nvPicPr>
                   <pic:blipFill>
-                    <a:blip r:embed="rId14" cstate="print">
+                    <a:blip r:embed="rId15" cstate="print">
                       <a:extLst>
                         <a:ext uri="{28A0092B-C50C-407E-A947-70E740481C1C}">
                           <a14:useLocalDpi xmlns:a14="http://schemas.microsoft.com/office/drawing/2010/main" val="0"/>
@@ -2828,7 +2820,7 @@
                     <pic:cNvPicPr/>
                   </pic:nvPicPr>
                   <pic:blipFill>
-                    <a:blip r:embed="rId15" cstate="print">
+                    <a:blip r:embed="rId16" cstate="print">
                       <a:extLst>
                         <a:ext uri="{28A0092B-C50C-407E-A947-70E740481C1C}">
                           <a14:useLocalDpi xmlns:a14="http://schemas.microsoft.com/office/drawing/2010/main" val="0"/>
@@ -2891,7 +2883,7 @@
                     <pic:cNvPicPr/>
                   </pic:nvPicPr>
                   <pic:blipFill>
-                    <a:blip r:embed="rId16" cstate="print">
+                    <a:blip r:embed="rId17" cstate="print">
                       <a:extLst>
                         <a:ext uri="{28A0092B-C50C-407E-A947-70E740481C1C}">
                           <a14:useLocalDpi xmlns:a14="http://schemas.microsoft.com/office/drawing/2010/main" val="0"/>
@@ -2961,7 +2953,7 @@
                     <pic:cNvPicPr/>
                   </pic:nvPicPr>
                   <pic:blipFill>
-                    <a:blip r:embed="rId17" cstate="print">
+                    <a:blip r:embed="rId18" cstate="print">
                       <a:extLst>
                         <a:ext uri="{28A0092B-C50C-407E-A947-70E740481C1C}">
                           <a14:useLocalDpi xmlns:a14="http://schemas.microsoft.com/office/drawing/2010/main" val="0"/>
@@ -3026,7 +3018,7 @@
                     <pic:cNvPicPr/>
                   </pic:nvPicPr>
                   <pic:blipFill>
-                    <a:blip r:embed="rId18" cstate="print">
+                    <a:blip r:embed="rId19" cstate="print">
                       <a:extLst>
                         <a:ext uri="{28A0092B-C50C-407E-A947-70E740481C1C}">
                           <a14:useLocalDpi xmlns:a14="http://schemas.microsoft.com/office/drawing/2010/main" val="0"/>
@@ -3346,6 +3338,29 @@
     <w:p>
       <w:pPr>
         <w:pStyle w:val="template"/>
+        <w:numPr>
+          <w:ilvl w:val="0"/>
+          <w:numId w:val="4"/>
+        </w:numPr>
+        <w:jc w:val="both"/>
+        <w:rPr>
+          <w:i w:val="0"/>
+          <w:iCs w:val="0"/>
+        </w:rPr>
+      </w:pPr>
+      <w:proofErr w:type="spellStart"/>
+      <w:r>
+        <w:rPr>
+          <w:i w:val="0"/>
+          <w:iCs w:val="0"/>
+        </w:rPr>
+        <w:t>VSCode</w:t>
+      </w:r>
+      <w:proofErr w:type="spellEnd"/>
+    </w:p>
+    <w:p>
+      <w:pPr>
+        <w:pStyle w:val="template"/>
         <w:jc w:val="both"/>
         <w:rPr>
           <w:i w:val="0"/>
@@ -3982,6 +3997,7 @@
           <w:szCs w:val="22"/>
           <w:lang w:bidi="ar-SA"/>
         </w:rPr>
+        <w:lastRenderedPageBreak/>
         <w:t>SRS 1.4, 1.5, 2.6</w:t>
       </w:r>
     </w:p>
@@ -4015,7 +4031,6 @@
           <w:szCs w:val="22"/>
           <w:lang w:bidi="ar-SA"/>
         </w:rPr>
-        <w:lastRenderedPageBreak/>
         <w:t>Set up user account system</w:t>
       </w:r>
     </w:p>
@@ -4287,31 +4302,7 @@
           <w:sz w:val="22"/>
           <w:szCs w:val="22"/>
         </w:rPr>
-        <w:t xml:space="preserve">Ethan </w:t>
-      </w:r>
-      <w:proofErr w:type="spellStart"/>
-      <w:r>
-        <w:rPr>
-          <w:rFonts w:ascii="Arial" w:hAnsi="Arial" w:cs="Arial"/>
-          <w:b/>
-          <w:bCs/>
-          <w:iCs/>
-          <w:sz w:val="22"/>
-          <w:szCs w:val="22"/>
-        </w:rPr>
-        <w:t>Pongon</w:t>
-      </w:r>
-      <w:proofErr w:type="spellEnd"/>
-      <w:r>
-        <w:rPr>
-          <w:rFonts w:ascii="Arial" w:hAnsi="Arial" w:cs="Arial"/>
-          <w:b/>
-          <w:bCs/>
-          <w:iCs/>
-          <w:sz w:val="22"/>
-          <w:szCs w:val="22"/>
-        </w:rPr>
-        <w:t>:</w:t>
+        <w:t>Ethan Pongon:</w:t>
       </w:r>
     </w:p>
     <w:p>
@@ -4363,17 +4354,7 @@
           <w:szCs w:val="22"/>
           <w:lang w:bidi="ar-SA"/>
         </w:rPr>
-        <w:t>Write information for 1.0 and 1.2 on SRS documen</w:t>
-      </w:r>
-      <w:r>
-        <w:rPr>
-          <w:rFonts w:ascii="Helvetica Neue" w:hAnsi="Helvetica Neue" w:cs="Helvetica Neue"/>
-          <w:color w:val="000000"/>
-          <w:sz w:val="22"/>
-          <w:szCs w:val="22"/>
-          <w:lang w:bidi="ar-SA"/>
-        </w:rPr>
-        <w:t>t</w:t>
+        <w:t>Write information for 1.0 and 1.2 on SRS document</w:t>
       </w:r>
     </w:p>
     <w:p>
@@ -4498,17 +4479,7 @@
           <w:szCs w:val="22"/>
           <w:lang w:bidi="ar-SA"/>
         </w:rPr>
-        <w:t>C</w:t>
-      </w:r>
-      <w:r>
-        <w:rPr>
-          <w:rFonts w:ascii="Helvetica Neue" w:hAnsi="Helvetica Neue" w:cs="Helvetica Neue"/>
-          <w:color w:val="000000"/>
-          <w:sz w:val="22"/>
-          <w:szCs w:val="22"/>
-          <w:lang w:bidi="ar-SA"/>
-        </w:rPr>
-        <w:t>ookie checking on all pages that work with user accounts</w:t>
+        <w:t>Cookie checking on all pages that work with user accounts</w:t>
       </w:r>
     </w:p>
     <w:p>
@@ -4534,17 +4505,7 @@
           <w:szCs w:val="22"/>
           <w:lang w:bidi="ar-SA"/>
         </w:rPr>
-        <w:t>H</w:t>
-      </w:r>
-      <w:r>
-        <w:rPr>
-          <w:rFonts w:ascii="Helvetica Neue" w:hAnsi="Helvetica Neue" w:cs="Helvetica Neue"/>
-          <w:color w:val="000000"/>
-          <w:sz w:val="22"/>
-          <w:szCs w:val="22"/>
-          <w:lang w:bidi="ar-SA"/>
-        </w:rPr>
-        <w:t>ook up user account system to login/sign up page</w:t>
+        <w:t>Hook up user account system to login/sign up page</w:t>
       </w:r>
     </w:p>
     <w:p>
@@ -5130,7 +5091,6 @@
           <w:rFonts w:ascii="Arial" w:hAnsi="Arial"/>
           <w:color w:val="FFFFFF"/>
         </w:rPr>
-        <w:lastRenderedPageBreak/>
         <w:t>Testing</w:t>
       </w:r>
       <w:bookmarkEnd w:id="29"/>
@@ -6096,6 +6056,7 @@
         <w:rPr>
           <w:rFonts w:ascii="Arial" w:hAnsi="Arial"/>
         </w:rPr>
+        <w:lastRenderedPageBreak/>
         <w:t>Tests for Functional Requirements</w:t>
       </w:r>
       <w:bookmarkEnd w:id="32"/>
@@ -7259,6 +7220,7 @@
           <w:i w:val="0"/>
           <w:iCs w:val="0"/>
         </w:rPr>
+        <w:lastRenderedPageBreak/>
         <w:t>Mocha and chai must be installed</w:t>
       </w:r>
       <w:r>
@@ -7585,7 +7547,14 @@
           <w:i w:val="0"/>
           <w:iCs w:val="0"/>
         </w:rPr>
-        <w:t>29</w:t>
+        <w:t>2</w:t>
+      </w:r>
+      <w:r>
+        <w:rPr>
+          <w:i w:val="0"/>
+          <w:iCs w:val="0"/>
+        </w:rPr>
+        <w:t>0</w:t>
       </w:r>
       <w:r>
         <w:rPr>
@@ -7594,6 +7563,217 @@
         </w:rPr>
         <w:t xml:space="preserve"> hours.</w:t>
       </w:r>
+    </w:p>
+    <w:p>
+      <w:pPr>
+        <w:pStyle w:val="template"/>
+        <w:jc w:val="both"/>
+        <w:rPr>
+          <w:i w:val="0"/>
+          <w:iCs w:val="0"/>
+        </w:rPr>
+      </w:pPr>
+    </w:p>
+    <w:p>
+      <w:pPr>
+        <w:pStyle w:val="template"/>
+        <w:jc w:val="both"/>
+        <w:rPr>
+          <w:b/>
+          <w:bCs/>
+          <w:i w:val="0"/>
+          <w:iCs w:val="0"/>
+        </w:rPr>
+      </w:pPr>
+      <w:r>
+        <w:rPr>
+          <w:b/>
+          <w:bCs/>
+          <w:i w:val="0"/>
+          <w:iCs w:val="0"/>
+        </w:rPr>
+        <w:t>Ethan Pongon</w:t>
+      </w:r>
+      <w:r>
+        <w:rPr>
+          <w:b/>
+          <w:bCs/>
+          <w:i w:val="0"/>
+          <w:iCs w:val="0"/>
+        </w:rPr>
+        <w:t>:</w:t>
+      </w:r>
+    </w:p>
+    <w:p>
+      <w:pPr>
+        <w:pStyle w:val="template"/>
+        <w:numPr>
+          <w:ilvl w:val="0"/>
+          <w:numId w:val="4"/>
+        </w:numPr>
+        <w:jc w:val="both"/>
+        <w:rPr>
+          <w:i w:val="0"/>
+          <w:iCs w:val="0"/>
+        </w:rPr>
+      </w:pPr>
+      <w:r>
+        <w:rPr>
+          <w:i w:val="0"/>
+          <w:iCs w:val="0"/>
+        </w:rPr>
+        <w:t>Milestone 0 – 1 hour.</w:t>
+      </w:r>
+    </w:p>
+    <w:p>
+      <w:pPr>
+        <w:pStyle w:val="template"/>
+        <w:numPr>
+          <w:ilvl w:val="0"/>
+          <w:numId w:val="4"/>
+        </w:numPr>
+        <w:jc w:val="both"/>
+        <w:rPr>
+          <w:i w:val="0"/>
+          <w:iCs w:val="0"/>
+        </w:rPr>
+      </w:pPr>
+      <w:r>
+        <w:rPr>
+          <w:i w:val="0"/>
+          <w:iCs w:val="0"/>
+        </w:rPr>
+        <w:t xml:space="preserve">Milestone 1 – </w:t>
+      </w:r>
+      <w:r>
+        <w:rPr>
+          <w:i w:val="0"/>
+          <w:iCs w:val="0"/>
+        </w:rPr>
+        <w:t>25</w:t>
+      </w:r>
+      <w:r>
+        <w:rPr>
+          <w:i w:val="0"/>
+          <w:iCs w:val="0"/>
+        </w:rPr>
+        <w:t xml:space="preserve"> hours.</w:t>
+      </w:r>
+    </w:p>
+    <w:p>
+      <w:pPr>
+        <w:pStyle w:val="template"/>
+        <w:numPr>
+          <w:ilvl w:val="1"/>
+          <w:numId w:val="4"/>
+        </w:numPr>
+        <w:jc w:val="both"/>
+        <w:rPr>
+          <w:i w:val="0"/>
+          <w:iCs w:val="0"/>
+        </w:rPr>
+      </w:pPr>
+      <w:r>
+        <w:rPr>
+          <w:i w:val="0"/>
+          <w:iCs w:val="0"/>
+        </w:rPr>
+        <w:t xml:space="preserve">Milestone 1 </w:t>
+      </w:r>
+      <w:r>
+        <w:rPr>
+          <w:i w:val="0"/>
+          <w:iCs w:val="0"/>
+        </w:rPr>
+        <w:t>took the most effort because it was the milestone with the SRS report, which was by far the longest document.</w:t>
+      </w:r>
+      <w:r>
+        <w:rPr>
+          <w:i w:val="0"/>
+          <w:iCs w:val="0"/>
+        </w:rPr>
+        <w:t xml:space="preserve"> Additionally, during this milestone is when most of the website’s code was planned and implemented.</w:t>
+      </w:r>
+    </w:p>
+    <w:p>
+      <w:pPr>
+        <w:pStyle w:val="template"/>
+        <w:numPr>
+          <w:ilvl w:val="0"/>
+          <w:numId w:val="4"/>
+        </w:numPr>
+        <w:jc w:val="both"/>
+        <w:rPr>
+          <w:i w:val="0"/>
+          <w:iCs w:val="0"/>
+        </w:rPr>
+      </w:pPr>
+      <w:r>
+        <w:rPr>
+          <w:i w:val="0"/>
+          <w:iCs w:val="0"/>
+        </w:rPr>
+        <w:t xml:space="preserve">Milestone 2 – </w:t>
+      </w:r>
+      <w:r>
+        <w:rPr>
+          <w:i w:val="0"/>
+          <w:iCs w:val="0"/>
+        </w:rPr>
+        <w:t>8</w:t>
+      </w:r>
+      <w:r>
+        <w:rPr>
+          <w:i w:val="0"/>
+          <w:iCs w:val="0"/>
+        </w:rPr>
+        <w:t xml:space="preserve"> hours.</w:t>
+      </w:r>
+    </w:p>
+    <w:p>
+      <w:pPr>
+        <w:pStyle w:val="template"/>
+        <w:numPr>
+          <w:ilvl w:val="0"/>
+          <w:numId w:val="4"/>
+        </w:numPr>
+        <w:jc w:val="both"/>
+        <w:rPr>
+          <w:i w:val="0"/>
+          <w:iCs w:val="0"/>
+        </w:rPr>
+      </w:pPr>
+      <w:r>
+        <w:rPr>
+          <w:i w:val="0"/>
+          <w:iCs w:val="0"/>
+        </w:rPr>
+        <w:t xml:space="preserve">Milestone 3 – </w:t>
+      </w:r>
+      <w:r>
+        <w:rPr>
+          <w:i w:val="0"/>
+          <w:iCs w:val="0"/>
+        </w:rPr>
+        <w:t>17</w:t>
+      </w:r>
+      <w:r>
+        <w:rPr>
+          <w:i w:val="0"/>
+          <w:iCs w:val="0"/>
+        </w:rPr>
+        <w:t xml:space="preserve"> hours.</w:t>
+      </w:r>
+    </w:p>
+    <w:p>
+      <w:pPr>
+        <w:pStyle w:val="template"/>
+        <w:jc w:val="both"/>
+        <w:rPr>
+          <w:i w:val="0"/>
+          <w:iCs w:val="0"/>
+        </w:rPr>
+      </w:pPr>
     </w:p>
     <w:p>
       <w:pPr>
@@ -7900,6 +8080,74 @@
           <w:iCs w:val="0"/>
         </w:rPr>
       </w:pPr>
+      <w:r>
+        <w:rPr>
+          <w:i w:val="0"/>
+          <w:iCs w:val="0"/>
+        </w:rPr>
+        <w:t xml:space="preserve">During this project we learned a lot of lessons about managing a large software system. The first of those lessons </w:t>
+      </w:r>
+      <w:r>
+        <w:rPr>
+          <w:i w:val="0"/>
+          <w:iCs w:val="0"/>
+        </w:rPr>
+        <w:t>was getting accustomed to writing reusable code</w:t>
+      </w:r>
+      <w:r>
+        <w:rPr>
+          <w:i w:val="0"/>
+          <w:iCs w:val="0"/>
+        </w:rPr>
+        <w:t xml:space="preserve">. At a couple points in the project we realized we had rewritten </w:t>
+      </w:r>
+      <w:proofErr w:type="gramStart"/>
+      <w:r>
+        <w:rPr>
+          <w:i w:val="0"/>
+          <w:iCs w:val="0"/>
+        </w:rPr>
+        <w:t>very similar</w:t>
+      </w:r>
+      <w:proofErr w:type="gramEnd"/>
+      <w:r>
+        <w:rPr>
+          <w:i w:val="0"/>
+          <w:iCs w:val="0"/>
+        </w:rPr>
+        <w:t xml:space="preserve"> code in several places when we could’ve just used one version of the code in a function. After realizing this we went through our code and created functions that could apply in several places to replace the old, similar, blocks of code. Another lesson we learned was always to keep concurrency in mind when it is a requirement of the project you are working on. We ran into several bugs while creating our website that were due to lack of </w:t>
+      </w:r>
+      <w:r>
+        <w:rPr>
+          <w:i w:val="0"/>
+          <w:iCs w:val="0"/>
+        </w:rPr>
+        <w:lastRenderedPageBreak/>
+        <w:t xml:space="preserve">planning around having several concurrent users. The final lesson we took away from this project was how to </w:t>
+      </w:r>
+      <w:r>
+        <w:rPr>
+          <w:i w:val="0"/>
+          <w:iCs w:val="0"/>
+        </w:rPr>
+        <w:t xml:space="preserve">efficiently divide work in a group. To plan how the project was going to get done we used a modified version of the agile development method we learned in class. Each week we would meet and discuss the state of the project, add any new work to our running backlog and assign new work to ourselves for the next sprint. This was </w:t>
+      </w:r>
+      <w:proofErr w:type="gramStart"/>
+      <w:r>
+        <w:rPr>
+          <w:i w:val="0"/>
+          <w:iCs w:val="0"/>
+        </w:rPr>
+        <w:t>a very effective</w:t>
+      </w:r>
+      <w:proofErr w:type="gramEnd"/>
+      <w:r>
+        <w:rPr>
+          <w:i w:val="0"/>
+          <w:iCs w:val="0"/>
+        </w:rPr>
+        <w:t xml:space="preserve"> way of ensuring each component of the project would get completed.</w:t>
+      </w:r>
     </w:p>
     <w:p>
       <w:pPr>
@@ -7992,6 +8240,7 @@
           <w:rFonts w:ascii="Arial" w:hAnsi="Arial"/>
           <w:color w:val="FFFFFF"/>
         </w:rPr>
+        <w:lastRenderedPageBreak/>
         <w:t xml:space="preserve">Appendix </w:t>
       </w:r>
       <w:bookmarkEnd w:id="38"/>
@@ -8023,8 +8272,8 @@
       </w:r>
     </w:p>
     <w:sectPr>
-      <w:headerReference w:type="default" r:id="rId19"/>
-      <w:footerReference w:type="default" r:id="rId20"/>
+      <w:headerReference w:type="default" r:id="rId20"/>
+      <w:footerReference w:type="default" r:id="rId21"/>
       <w:pgSz w:w="12240" w:h="15840"/>
       <w:pgMar w:top="1440" w:right="1296" w:bottom="1440" w:left="1296" w:header="720" w:footer="720" w:gutter="0"/>
       <w:pgNumType w:start="1"/>
@@ -10289,4 +10538,16 @@
   </a:objectDefaults>
   <a:extraClrSchemeLst/>
 </a:theme>
+</file>
+
+<file path=customXml/item1.xml><?xml version="1.0" encoding="utf-8"?>
+<b:Sources xmlns:b="http://schemas.openxmlformats.org/officeDocument/2006/bibliography" xmlns="http://schemas.openxmlformats.org/officeDocument/2006/bibliography" SelectedStyle="\APASixthEditionOfficeOnline.xsl" StyleName="APA" Version="6"/>
+</file>
+
+<file path=customXml/itemProps1.xml><?xml version="1.0" encoding="utf-8"?>
+<ds:datastoreItem xmlns:ds="http://schemas.openxmlformats.org/officeDocument/2006/customXml" ds:itemID="{9DEFDC73-1014-485F-B3D4-7157484552A5}">
+  <ds:schemaRefs>
+    <ds:schemaRef ds:uri="http://schemas.openxmlformats.org/officeDocument/2006/bibliography"/>
+  </ds:schemaRefs>
+</ds:datastoreItem>
 </file>
</xml_diff>